<commit_message>
project acq_save_file added. This python script gets data from ACQ and save it to C:\test1\ or user configured location.
</commit_message>
<xml_diff>
--- a/uprojects/Sundersan/AIRMAN001.docx
+++ b/uprojects/Sundersan/AIRMAN001.docx
@@ -1,6 +1,6 @@
 
 <file path=word/document.xml><?xml version="1.0" encoding="utf-8"?>
-<w:document xmlns:wpc="http://schemas.microsoft.com/office/word/2010/wordprocessingCanvas" xmlns:cx="http://schemas.microsoft.com/office/drawing/2014/chartex" xmlns:cx1="http://schemas.microsoft.com/office/drawing/2015/9/8/chartex" xmlns:mc="http://schemas.openxmlformats.org/markup-compatibility/2006" xmlns:o="urn:schemas-microsoft-com:office:office" xmlns:r="http://schemas.openxmlformats.org/officeDocument/2006/relationships" xmlns:m="http://schemas.openxmlformats.org/officeDocument/2006/math" xmlns:v="urn:schemas-microsoft-com:vml" xmlns:wp14="http://schemas.microsoft.com/office/word/2010/wordprocessingDrawing" xmlns:wp="http://schemas.openxmlformats.org/drawingml/2006/wordprocessingDrawing" xmlns:w10="urn:schemas-microsoft-com:office:word" xmlns:w="http://schemas.openxmlformats.org/wordprocessingml/2006/main" xmlns:w14="http://schemas.microsoft.com/office/word/2010/wordml" xmlns:w15="http://schemas.microsoft.com/office/word/2012/wordml" xmlns:w16se="http://schemas.microsoft.com/office/word/2015/wordml/symex" xmlns:wpg="http://schemas.microsoft.com/office/word/2010/wordprocessingGroup" xmlns:wpi="http://schemas.microsoft.com/office/word/2010/wordprocessingInk" xmlns:wne="http://schemas.microsoft.com/office/word/2006/wordml" xmlns:wps="http://schemas.microsoft.com/office/word/2010/wordprocessingShape" mc:Ignorable="w14 w15 w16se wp14">
+<w:document xmlns:wpc="http://schemas.microsoft.com/office/word/2010/wordprocessingCanvas" xmlns:cx="http://schemas.microsoft.com/office/drawing/2014/chartex" xmlns:mc="http://schemas.openxmlformats.org/markup-compatibility/2006" xmlns:o="urn:schemas-microsoft-com:office:office" xmlns:r="http://schemas.openxmlformats.org/officeDocument/2006/relationships" xmlns:m="http://schemas.openxmlformats.org/officeDocument/2006/math" xmlns:v="urn:schemas-microsoft-com:vml" xmlns:wp14="http://schemas.microsoft.com/office/word/2010/wordprocessingDrawing" xmlns:wp="http://schemas.openxmlformats.org/drawingml/2006/wordprocessingDrawing" xmlns:w10="urn:schemas-microsoft-com:office:word" xmlns:w="http://schemas.openxmlformats.org/wordprocessingml/2006/main" xmlns:w14="http://schemas.microsoft.com/office/word/2010/wordml" xmlns:w15="http://schemas.microsoft.com/office/word/2012/wordml" xmlns:w16se="http://schemas.microsoft.com/office/word/2015/wordml/symex" xmlns:wpg="http://schemas.microsoft.com/office/word/2010/wordprocessingGroup" xmlns:wpi="http://schemas.microsoft.com/office/word/2010/wordprocessingInk" xmlns:wne="http://schemas.microsoft.com/office/word/2006/wordml" xmlns:wps="http://schemas.microsoft.com/office/word/2010/wordprocessingShape" mc:Ignorable="w14 w15 w16se wp14">
   <w:body>
     <w:p>
       <w:r>
@@ -12,8 +12,6 @@
       </w:r>
       <w:r>
         <w:br/>
-      </w:r>
-      <w:r>
         <w:t>Airman XB-70 Pro Flight Computer</w:t>
       </w:r>
     </w:p>
@@ -29,37 +27,25 @@
     </w:p>
     <w:p>
       <w:r>
-        <w:t xml:space="preserve">Main </w:t>
-      </w:r>
-      <w:proofErr w:type="gramStart"/>
-      <w:r>
-        <w:t>Processor :</w:t>
-      </w:r>
-      <w:proofErr w:type="gramEnd"/>
-      <w:r>
-        <w:t xml:space="preserve"> STM32H747XI</w:t>
+        <w:t>Main Processor : STM32H747XI</w:t>
       </w:r>
       <w:r>
         <w:t xml:space="preserve">H6 </w:t>
       </w:r>
       <w:r>
-        <w:t>(</w:t>
-      </w:r>
-      <w:r>
-        <w:t>32-bit Arm® Cortex®-M7</w:t>
-      </w:r>
-      <w:r>
-        <w:t xml:space="preserve"> and 32-bit Arm® Cortex®-M4 480MHz)</w:t>
+        <w:t>(32-bit Arm® Cortex®-M7 and 32-bit Arm® Cortex®-M4 480MHz)</w:t>
       </w:r>
     </w:p>
     <w:p>
-      <w:proofErr w:type="gramStart"/>
-      <w:r>
-        <w:t>BMI360 :</w:t>
-      </w:r>
-      <w:proofErr w:type="gramEnd"/>
-      <w:r>
-        <w:t xml:space="preserve"> </w:t>
+      <w:pPr>
+        <w:rPr>
+          <w:rFonts w:ascii="Helvetica" w:hAnsi="Helvetica"/>
+          <w:color w:val="000000"/>
+          <w:shd w:val="clear" w:color="auto" w:fill="FFFFFF"/>
+        </w:rPr>
+      </w:pPr>
+      <w:r>
+        <w:t xml:space="preserve">BMI360 : </w:t>
       </w:r>
       <w:r>
         <w:rPr>
@@ -69,11 +55,249 @@
         </w:rPr>
         <w:t>Programmable smart sensor combining accelerometer, gyroscope and fusion software</w:t>
       </w:r>
+      <w:r>
+        <w:rPr>
+          <w:rFonts w:ascii="Helvetica" w:hAnsi="Helvetica"/>
+          <w:color w:val="000000"/>
+          <w:shd w:val="clear" w:color="auto" w:fill="FFFFFF"/>
+        </w:rPr>
+        <w:t>.</w:t>
+      </w:r>
     </w:p>
     <w:p>
-      <w:bookmarkStart w:id="0" w:name="_GoBack"/>
-      <w:bookmarkEnd w:id="0"/>
+      <w:pPr>
+        <w:rPr>
+          <w:rFonts w:ascii="Helvetica" w:hAnsi="Helvetica"/>
+          <w:color w:val="000000"/>
+          <w:shd w:val="clear" w:color="auto" w:fill="FFFFFF"/>
+        </w:rPr>
+      </w:pPr>
+      <w:r>
+        <w:rPr>
+          <w:rFonts w:ascii="Helvetica" w:hAnsi="Helvetica"/>
+          <w:color w:val="000000"/>
+          <w:shd w:val="clear" w:color="auto" w:fill="FFFFFF"/>
+        </w:rPr>
+        <w:t>BMM355 : 3-axis magnetic sensor with high data rate.</w:t>
+      </w:r>
     </w:p>
+    <w:p/>
+    <w:p/>
+    <w:p/>
+    <w:p/>
+    <w:p/>
+    <w:p/>
+    <w:tbl>
+      <w:tblPr>
+        <w:tblStyle w:val="a5"/>
+        <w:tblW w:w="0" w:type="auto"/>
+        <w:tblLook w:val="04A0" w:firstRow="1" w:lastRow="0" w:firstColumn="1" w:lastColumn="0" w:noHBand="0" w:noVBand="1"/>
+      </w:tblPr>
+      <w:tblGrid>
+        <w:gridCol w:w="2337"/>
+        <w:gridCol w:w="2337"/>
+        <w:gridCol w:w="2338"/>
+        <w:gridCol w:w="2338"/>
+      </w:tblGrid>
+      <w:tr>
+        <w:tc>
+          <w:tcPr>
+            <w:tcW w:w="2337" w:type="dxa"/>
+          </w:tcPr>
+          <w:p/>
+        </w:tc>
+        <w:tc>
+          <w:tcPr>
+            <w:tcW w:w="2337" w:type="dxa"/>
+          </w:tcPr>
+          <w:p/>
+        </w:tc>
+        <w:tc>
+          <w:tcPr>
+            <w:tcW w:w="2338" w:type="dxa"/>
+          </w:tcPr>
+          <w:p/>
+        </w:tc>
+        <w:tc>
+          <w:tcPr>
+            <w:tcW w:w="2338" w:type="dxa"/>
+          </w:tcPr>
+          <w:p/>
+        </w:tc>
+      </w:tr>
+      <w:tr>
+        <w:tc>
+          <w:tcPr>
+            <w:tcW w:w="2337" w:type="dxa"/>
+          </w:tcPr>
+          <w:p/>
+        </w:tc>
+        <w:tc>
+          <w:tcPr>
+            <w:tcW w:w="2337" w:type="dxa"/>
+          </w:tcPr>
+          <w:p/>
+        </w:tc>
+        <w:tc>
+          <w:tcPr>
+            <w:tcW w:w="2338" w:type="dxa"/>
+          </w:tcPr>
+          <w:p/>
+        </w:tc>
+        <w:tc>
+          <w:tcPr>
+            <w:tcW w:w="2338" w:type="dxa"/>
+          </w:tcPr>
+          <w:p/>
+        </w:tc>
+      </w:tr>
+      <w:tr>
+        <w:tc>
+          <w:tcPr>
+            <w:tcW w:w="2337" w:type="dxa"/>
+          </w:tcPr>
+          <w:p/>
+        </w:tc>
+        <w:tc>
+          <w:tcPr>
+            <w:tcW w:w="2337" w:type="dxa"/>
+          </w:tcPr>
+          <w:p/>
+        </w:tc>
+        <w:tc>
+          <w:tcPr>
+            <w:tcW w:w="2338" w:type="dxa"/>
+          </w:tcPr>
+          <w:p/>
+        </w:tc>
+        <w:tc>
+          <w:tcPr>
+            <w:tcW w:w="2338" w:type="dxa"/>
+          </w:tcPr>
+          <w:p/>
+        </w:tc>
+      </w:tr>
+      <w:tr>
+        <w:tc>
+          <w:tcPr>
+            <w:tcW w:w="2337" w:type="dxa"/>
+          </w:tcPr>
+          <w:p/>
+        </w:tc>
+        <w:tc>
+          <w:tcPr>
+            <w:tcW w:w="2337" w:type="dxa"/>
+          </w:tcPr>
+          <w:p/>
+        </w:tc>
+        <w:tc>
+          <w:tcPr>
+            <w:tcW w:w="2338" w:type="dxa"/>
+          </w:tcPr>
+          <w:p/>
+        </w:tc>
+        <w:tc>
+          <w:tcPr>
+            <w:tcW w:w="2338" w:type="dxa"/>
+          </w:tcPr>
+          <w:p/>
+        </w:tc>
+      </w:tr>
+      <w:tr>
+        <w:tc>
+          <w:tcPr>
+            <w:tcW w:w="2337" w:type="dxa"/>
+          </w:tcPr>
+          <w:p>
+            <w:pPr>
+              <w:jc w:val="center"/>
+            </w:pPr>
+            <w:r>
+              <w:t>SHT41-AD1F-</w:t>
+            </w:r>
+            <w:bookmarkStart w:id="0" w:name="_GoBack"/>
+            <w:bookmarkEnd w:id="0"/>
+            <w:r>
+              <w:t>R2</w:t>
+            </w:r>
+          </w:p>
+        </w:tc>
+        <w:tc>
+          <w:tcPr>
+            <w:tcW w:w="2337" w:type="dxa"/>
+          </w:tcPr>
+          <w:p>
+            <w:r>
+              <w:rPr>
+                <w:noProof/>
+              </w:rPr>
+              <w:drawing>
+                <wp:inline distT="0" distB="0" distL="0" distR="0" wp14:anchorId="3CDA0953" wp14:editId="13A48D45">
+                  <wp:extent cx="830580" cy="830580"/>
+                  <wp:effectExtent l="0" t="0" r="7620" b="7620"/>
+                  <wp:docPr id="1" name="그림 1" descr="Sensirion_SHT4x-AD1F"/>
+                  <wp:cNvGraphicFramePr>
+                    <a:graphicFrameLocks xmlns:a="http://schemas.openxmlformats.org/drawingml/2006/main" noChangeAspect="1"/>
+                  </wp:cNvGraphicFramePr>
+                  <a:graphic xmlns:a="http://schemas.openxmlformats.org/drawingml/2006/main">
+                    <a:graphicData uri="http://schemas.openxmlformats.org/drawingml/2006/picture">
+                      <pic:pic xmlns:pic="http://schemas.openxmlformats.org/drawingml/2006/picture">
+                        <pic:nvPicPr>
+                          <pic:cNvPr id="0" name="Picture 1" descr="Sensirion_SHT4x-AD1F"/>
+                          <pic:cNvPicPr>
+                            <a:picLocks noChangeAspect="1" noChangeArrowheads="1"/>
+                          </pic:cNvPicPr>
+                        </pic:nvPicPr>
+                        <pic:blipFill>
+                          <a:blip r:embed="rId6" cstate="print">
+                            <a:extLst>
+                              <a:ext uri="{28A0092B-C50C-407E-A947-70E740481C1C}">
+                                <a14:useLocalDpi xmlns:a14="http://schemas.microsoft.com/office/drawing/2010/main" val="0"/>
+                              </a:ext>
+                            </a:extLst>
+                          </a:blip>
+                          <a:srcRect/>
+                          <a:stretch>
+                            <a:fillRect/>
+                          </a:stretch>
+                        </pic:blipFill>
+                        <pic:spPr bwMode="auto">
+                          <a:xfrm>
+                            <a:off x="0" y="0"/>
+                            <a:ext cx="830580" cy="830580"/>
+                          </a:xfrm>
+                          <a:prstGeom prst="rect">
+                            <a:avLst/>
+                          </a:prstGeom>
+                          <a:noFill/>
+                          <a:ln>
+                            <a:noFill/>
+                          </a:ln>
+                        </pic:spPr>
+                      </pic:pic>
+                    </a:graphicData>
+                  </a:graphic>
+                </wp:inline>
+              </w:drawing>
+            </w:r>
+          </w:p>
+        </w:tc>
+        <w:tc>
+          <w:tcPr>
+            <w:tcW w:w="2338" w:type="dxa"/>
+          </w:tcPr>
+          <w:p/>
+        </w:tc>
+        <w:tc>
+          <w:tcPr>
+            <w:tcW w:w="2338" w:type="dxa"/>
+          </w:tcPr>
+          <w:p/>
+        </w:tc>
+      </w:tr>
+    </w:tbl>
+    <w:p/>
+    <w:p/>
     <w:sectPr>
       <w:pgSz w:w="12240" w:h="15840"/>
       <w:pgMar w:top="1440" w:right="1440" w:bottom="1440" w:left="1440" w:header="720" w:footer="720" w:gutter="0"/>
@@ -82,6 +306,56 @@
     </w:sectPr>
   </w:body>
 </w:document>
+</file>
+
+<file path=word/endnotes.xml><?xml version="1.0" encoding="utf-8"?>
+<w:endnotes xmlns:wpc="http://schemas.microsoft.com/office/word/2010/wordprocessingCanvas" xmlns:cx="http://schemas.microsoft.com/office/drawing/2014/chartex" xmlns:mc="http://schemas.openxmlformats.org/markup-compatibility/2006" xmlns:o="urn:schemas-microsoft-com:office:office" xmlns:r="http://schemas.openxmlformats.org/officeDocument/2006/relationships" xmlns:m="http://schemas.openxmlformats.org/officeDocument/2006/math" xmlns:v="urn:schemas-microsoft-com:vml" xmlns:wp14="http://schemas.microsoft.com/office/word/2010/wordprocessingDrawing" xmlns:wp="http://schemas.openxmlformats.org/drawingml/2006/wordprocessingDrawing" xmlns:w10="urn:schemas-microsoft-com:office:word" xmlns:w="http://schemas.openxmlformats.org/wordprocessingml/2006/main" xmlns:w14="http://schemas.microsoft.com/office/word/2010/wordml" xmlns:w15="http://schemas.microsoft.com/office/word/2012/wordml" xmlns:w16se="http://schemas.microsoft.com/office/word/2015/wordml/symex" xmlns:wpg="http://schemas.microsoft.com/office/word/2010/wordprocessingGroup" xmlns:wpi="http://schemas.microsoft.com/office/word/2010/wordprocessingInk" xmlns:wne="http://schemas.microsoft.com/office/word/2006/wordml" xmlns:wps="http://schemas.microsoft.com/office/word/2010/wordprocessingShape" mc:Ignorable="w14 w15 w16se wp14">
+  <w:endnote w:type="separator" w:id="-1">
+    <w:p>
+      <w:pPr>
+        <w:spacing w:after="0" w:line="240" w:lineRule="auto"/>
+      </w:pPr>
+      <w:r>
+        <w:separator/>
+      </w:r>
+    </w:p>
+  </w:endnote>
+  <w:endnote w:type="continuationSeparator" w:id="0">
+    <w:p>
+      <w:pPr>
+        <w:spacing w:after="0" w:line="240" w:lineRule="auto"/>
+      </w:pPr>
+      <w:r>
+        <w:continuationSeparator/>
+      </w:r>
+    </w:p>
+  </w:endnote>
+</w:endnotes>
+</file>
+
+<file path=word/footnotes.xml><?xml version="1.0" encoding="utf-8"?>
+<w:footnotes xmlns:wpc="http://schemas.microsoft.com/office/word/2010/wordprocessingCanvas" xmlns:cx="http://schemas.microsoft.com/office/drawing/2014/chartex" xmlns:mc="http://schemas.openxmlformats.org/markup-compatibility/2006" xmlns:o="urn:schemas-microsoft-com:office:office" xmlns:r="http://schemas.openxmlformats.org/officeDocument/2006/relationships" xmlns:m="http://schemas.openxmlformats.org/officeDocument/2006/math" xmlns:v="urn:schemas-microsoft-com:vml" xmlns:wp14="http://schemas.microsoft.com/office/word/2010/wordprocessingDrawing" xmlns:wp="http://schemas.openxmlformats.org/drawingml/2006/wordprocessingDrawing" xmlns:w10="urn:schemas-microsoft-com:office:word" xmlns:w="http://schemas.openxmlformats.org/wordprocessingml/2006/main" xmlns:w14="http://schemas.microsoft.com/office/word/2010/wordml" xmlns:w15="http://schemas.microsoft.com/office/word/2012/wordml" xmlns:w16se="http://schemas.microsoft.com/office/word/2015/wordml/symex" xmlns:wpg="http://schemas.microsoft.com/office/word/2010/wordprocessingGroup" xmlns:wpi="http://schemas.microsoft.com/office/word/2010/wordprocessingInk" xmlns:wne="http://schemas.microsoft.com/office/word/2006/wordml" xmlns:wps="http://schemas.microsoft.com/office/word/2010/wordprocessingShape" mc:Ignorable="w14 w15 w16se wp14">
+  <w:footnote w:type="separator" w:id="-1">
+    <w:p>
+      <w:pPr>
+        <w:spacing w:after="0" w:line="240" w:lineRule="auto"/>
+      </w:pPr>
+      <w:r>
+        <w:separator/>
+      </w:r>
+    </w:p>
+  </w:footnote>
+  <w:footnote w:type="continuationSeparator" w:id="0">
+    <w:p>
+      <w:pPr>
+        <w:spacing w:after="0" w:line="240" w:lineRule="auto"/>
+      </w:pPr>
+      <w:r>
+        <w:continuationSeparator/>
+      </w:r>
+    </w:p>
+  </w:footnote>
+</w:footnotes>
 </file>
 
 <file path=word/styles.xml><?xml version="1.0" encoding="utf-8"?>
@@ -474,17 +748,17 @@
     <w:lsdException w:name="List Table 6 Colorful Accent 6" w:uiPriority="51"/>
     <w:lsdException w:name="List Table 7 Colorful Accent 6" w:uiPriority="52"/>
   </w:latentStyles>
-  <w:style w:type="paragraph" w:default="1" w:styleId="Normal">
+  <w:style w:type="paragraph" w:default="1" w:styleId="a">
     <w:name w:val="Normal"/>
     <w:qFormat/>
   </w:style>
-  <w:style w:type="character" w:default="1" w:styleId="DefaultParagraphFont">
+  <w:style w:type="character" w:default="1" w:styleId="a0">
     <w:name w:val="Default Paragraph Font"/>
     <w:uiPriority w:val="1"/>
     <w:semiHidden/>
     <w:unhideWhenUsed/>
   </w:style>
-  <w:style w:type="table" w:default="1" w:styleId="TableNormal">
+  <w:style w:type="table" w:default="1" w:styleId="a1">
     <w:name w:val="Normal Table"/>
     <w:uiPriority w:val="99"/>
     <w:semiHidden/>
@@ -499,11 +773,74 @@
       </w:tblCellMar>
     </w:tblPr>
   </w:style>
-  <w:style w:type="numbering" w:default="1" w:styleId="NoList">
+  <w:style w:type="numbering" w:default="1" w:styleId="a2">
     <w:name w:val="No List"/>
     <w:uiPriority w:val="99"/>
     <w:semiHidden/>
     <w:unhideWhenUsed/>
+  </w:style>
+  <w:style w:type="paragraph" w:styleId="a3">
+    <w:name w:val="header"/>
+    <w:basedOn w:val="a"/>
+    <w:link w:val="Char"/>
+    <w:uiPriority w:val="99"/>
+    <w:unhideWhenUsed/>
+    <w:rsid w:val="00A54750"/>
+    <w:pPr>
+      <w:tabs>
+        <w:tab w:val="center" w:pos="4680"/>
+        <w:tab w:val="right" w:pos="9360"/>
+      </w:tabs>
+      <w:spacing w:after="0" w:line="240" w:lineRule="auto"/>
+    </w:pPr>
+  </w:style>
+  <w:style w:type="character" w:customStyle="1" w:styleId="Char">
+    <w:name w:val="머리글 Char"/>
+    <w:basedOn w:val="a0"/>
+    <w:link w:val="a3"/>
+    <w:uiPriority w:val="99"/>
+    <w:rsid w:val="00A54750"/>
+  </w:style>
+  <w:style w:type="paragraph" w:styleId="a4">
+    <w:name w:val="footer"/>
+    <w:basedOn w:val="a"/>
+    <w:link w:val="Char0"/>
+    <w:uiPriority w:val="99"/>
+    <w:unhideWhenUsed/>
+    <w:rsid w:val="00A54750"/>
+    <w:pPr>
+      <w:tabs>
+        <w:tab w:val="center" w:pos="4680"/>
+        <w:tab w:val="right" w:pos="9360"/>
+      </w:tabs>
+      <w:spacing w:after="0" w:line="240" w:lineRule="auto"/>
+    </w:pPr>
+  </w:style>
+  <w:style w:type="character" w:customStyle="1" w:styleId="Char0">
+    <w:name w:val="바닥글 Char"/>
+    <w:basedOn w:val="a0"/>
+    <w:link w:val="a4"/>
+    <w:uiPriority w:val="99"/>
+    <w:rsid w:val="00A54750"/>
+  </w:style>
+  <w:style w:type="table" w:styleId="a5">
+    <w:name w:val="Table Grid"/>
+    <w:basedOn w:val="a1"/>
+    <w:uiPriority w:val="39"/>
+    <w:rsid w:val="001F53B6"/>
+    <w:pPr>
+      <w:spacing w:after="0" w:line="240" w:lineRule="auto"/>
+    </w:pPr>
+    <w:tblPr>
+      <w:tblBorders>
+        <w:top w:val="single" w:sz="4" w:space="0" w:color="auto"/>
+        <w:left w:val="single" w:sz="4" w:space="0" w:color="auto"/>
+        <w:bottom w:val="single" w:sz="4" w:space="0" w:color="auto"/>
+        <w:right w:val="single" w:sz="4" w:space="0" w:color="auto"/>
+        <w:insideH w:val="single" w:sz="4" w:space="0" w:color="auto"/>
+        <w:insideV w:val="single" w:sz="4" w:space="0" w:color="auto"/>
+      </w:tblBorders>
+    </w:tblPr>
   </w:style>
 </w:styles>
 </file>

</xml_diff>

<commit_message>
update from home 18-nov-2024
</commit_message>
<xml_diff>
--- a/uprojects/Sundersan/AIRMAN001.docx
+++ b/uprojects/Sundersan/AIRMAN001.docx
@@ -1,6 +1,6 @@
 
 <file path=word/document.xml><?xml version="1.0" encoding="utf-8"?>
-<w:document xmlns:wpc="http://schemas.microsoft.com/office/word/2010/wordprocessingCanvas" xmlns:cx="http://schemas.microsoft.com/office/drawing/2014/chartex" xmlns:mc="http://schemas.openxmlformats.org/markup-compatibility/2006" xmlns:o="urn:schemas-microsoft-com:office:office" xmlns:r="http://schemas.openxmlformats.org/officeDocument/2006/relationships" xmlns:m="http://schemas.openxmlformats.org/officeDocument/2006/math" xmlns:v="urn:schemas-microsoft-com:vml" xmlns:wp14="http://schemas.microsoft.com/office/word/2010/wordprocessingDrawing" xmlns:wp="http://schemas.openxmlformats.org/drawingml/2006/wordprocessingDrawing" xmlns:w10="urn:schemas-microsoft-com:office:word" xmlns:w="http://schemas.openxmlformats.org/wordprocessingml/2006/main" xmlns:w14="http://schemas.microsoft.com/office/word/2010/wordml" xmlns:w15="http://schemas.microsoft.com/office/word/2012/wordml" xmlns:w16se="http://schemas.microsoft.com/office/word/2015/wordml/symex" xmlns:wpg="http://schemas.microsoft.com/office/word/2010/wordprocessingGroup" xmlns:wpi="http://schemas.microsoft.com/office/word/2010/wordprocessingInk" xmlns:wne="http://schemas.microsoft.com/office/word/2006/wordml" xmlns:wps="http://schemas.microsoft.com/office/word/2010/wordprocessingShape" mc:Ignorable="w14 w15 w16se wp14">
+<w:document xmlns:wpc="http://schemas.microsoft.com/office/word/2010/wordprocessingCanvas" xmlns:cx="http://schemas.microsoft.com/office/drawing/2014/chartex" xmlns:cx1="http://schemas.microsoft.com/office/drawing/2015/9/8/chartex" xmlns:mc="http://schemas.openxmlformats.org/markup-compatibility/2006" xmlns:o="urn:schemas-microsoft-com:office:office" xmlns:r="http://schemas.openxmlformats.org/officeDocument/2006/relationships" xmlns:m="http://schemas.openxmlformats.org/officeDocument/2006/math" xmlns:v="urn:schemas-microsoft-com:vml" xmlns:wp14="http://schemas.microsoft.com/office/word/2010/wordprocessingDrawing" xmlns:wp="http://schemas.openxmlformats.org/drawingml/2006/wordprocessingDrawing" xmlns:w10="urn:schemas-microsoft-com:office:word" xmlns:w="http://schemas.openxmlformats.org/wordprocessingml/2006/main" xmlns:w14="http://schemas.microsoft.com/office/word/2010/wordml" xmlns:w15="http://schemas.microsoft.com/office/word/2012/wordml" xmlns:w16se="http://schemas.microsoft.com/office/word/2015/wordml/symex" xmlns:wpg="http://schemas.microsoft.com/office/word/2010/wordprocessingGroup" xmlns:wpi="http://schemas.microsoft.com/office/word/2010/wordprocessingInk" xmlns:wne="http://schemas.microsoft.com/office/word/2006/wordml" xmlns:wps="http://schemas.microsoft.com/office/word/2010/wordprocessingShape" mc:Ignorable="w14 w15 w16se wp14">
   <w:body>
     <w:p>
       <w:r>
@@ -35,7 +35,7 @@
     <w:p/>
     <w:tbl>
       <w:tblPr>
-        <w:tblStyle w:val="a5"/>
+        <w:tblStyle w:val="TableGrid"/>
         <w:tblW w:w="0" w:type="auto"/>
         <w:tblLook w:val="04A0" w:firstRow="1" w:lastRow="0" w:firstColumn="1" w:lastColumn="0" w:noHBand="0" w:noVBand="1"/>
       </w:tblPr>
@@ -93,6 +93,7 @@
             <w:r>
               <w:rPr>
                 <w:noProof/>
+                <w:lang w:eastAsia="ko-KR"/>
               </w:rPr>
               <w:drawing>
                 <wp:inline distT="0" distB="0" distL="0" distR="0" wp14:anchorId="2402E219" wp14:editId="6A8EC8CB">
@@ -171,6 +172,7 @@
             <w:r>
               <w:rPr>
                 <w:noProof/>
+                <w:lang w:eastAsia="ko-KR"/>
               </w:rPr>
               <w:drawing>
                 <wp:inline distT="0" distB="0" distL="0" distR="0" wp14:anchorId="6F13B598" wp14:editId="542DA9A2">
@@ -275,6 +277,7 @@
             <w:r>
               <w:rPr>
                 <w:noProof/>
+                <w:lang w:eastAsia="ko-KR"/>
               </w:rPr>
               <w:drawing>
                 <wp:inline distT="0" distB="0" distL="0" distR="0" wp14:anchorId="5D9C864F" wp14:editId="561B73B2">
@@ -365,6 +368,7 @@
             <w:r>
               <w:rPr>
                 <w:noProof/>
+                <w:lang w:eastAsia="ko-KR"/>
               </w:rPr>
               <w:drawing>
                 <wp:inline distT="0" distB="0" distL="0" distR="0" wp14:anchorId="3CDA0953" wp14:editId="13A48D45">
@@ -461,6 +465,7 @@
             <w:r>
               <w:rPr>
                 <w:noProof/>
+                <w:lang w:eastAsia="ko-KR"/>
               </w:rPr>
               <w:drawing>
                 <wp:inline distT="0" distB="0" distL="0" distR="0" wp14:anchorId="0C4C84A8" wp14:editId="41DABAA1">
@@ -541,7 +546,7 @@
     </w:p>
     <w:p>
       <w:pPr>
-        <w:pStyle w:val="a6"/>
+        <w:pStyle w:val="ListParagraph"/>
         <w:numPr>
           <w:ilvl w:val="0"/>
           <w:numId w:val="1"/>
@@ -553,7 +558,7 @@
     </w:p>
     <w:p>
       <w:pPr>
-        <w:pStyle w:val="a6"/>
+        <w:pStyle w:val="ListParagraph"/>
         <w:numPr>
           <w:ilvl w:val="0"/>
           <w:numId w:val="1"/>
@@ -562,10 +567,19 @@
       <w:r>
         <w:t>Design and Deliver the PCB production file.</w:t>
       </w:r>
+      <w:r>
+        <w:t xml:space="preserve"> </w:t>
+      </w:r>
+      <w:r>
+        <w:t>Same time develop the GUI and other flight control logics</w:t>
+      </w:r>
+      <w:r>
+        <w:t xml:space="preserve"> on the dev boards.</w:t>
+      </w:r>
     </w:p>
     <w:p>
       <w:pPr>
-        <w:pStyle w:val="a6"/>
+        <w:pStyle w:val="ListParagraph"/>
         <w:numPr>
           <w:ilvl w:val="0"/>
           <w:numId w:val="1"/>
@@ -574,10 +588,13 @@
       <w:r>
         <w:t>Test and Debug the firmware on the prototyped PCB product.</w:t>
       </w:r>
+      <w:r>
+        <w:t xml:space="preserve"> </w:t>
+      </w:r>
     </w:p>
     <w:p>
       <w:pPr>
-        <w:pStyle w:val="a6"/>
+        <w:pStyle w:val="ListParagraph"/>
         <w:numPr>
           <w:ilvl w:val="0"/>
           <w:numId w:val="1"/>
@@ -596,6 +613,7 @@
       <w:r>
         <w:rPr>
           <w:noProof/>
+          <w:lang w:eastAsia="ko-KR"/>
         </w:rPr>
         <w:drawing>
           <wp:inline distT="0" distB="0" distL="0" distR="0" wp14:anchorId="0D2A8E4C" wp14:editId="4489E338">
@@ -634,11 +652,257 @@
         </w:drawing>
       </w:r>
     </w:p>
+    <w:p/>
+    <w:p/>
+    <w:p/>
+    <w:p/>
+    <w:p/>
+    <w:p/>
+    <w:p/>
     <w:p>
-      <w:bookmarkStart w:id="0" w:name="_GoBack"/>
-      <w:bookmarkEnd w:id="0"/>
+      <w:r>
+        <w:t>Timelines for each Milestones:</w:t>
+      </w:r>
     </w:p>
+    <w:tbl>
+      <w:tblPr>
+        <w:tblStyle w:val="TableGrid"/>
+        <w:tblW w:w="0" w:type="auto"/>
+        <w:tblLook w:val="04A0" w:firstRow="1" w:lastRow="0" w:firstColumn="1" w:lastColumn="0" w:noHBand="0" w:noVBand="1"/>
+      </w:tblPr>
+      <w:tblGrid>
+        <w:gridCol w:w="3116"/>
+        <w:gridCol w:w="3117"/>
+        <w:gridCol w:w="3117"/>
+      </w:tblGrid>
+      <w:tr>
+        <w:tc>
+          <w:tcPr>
+            <w:tcW w:w="3116" w:type="dxa"/>
+          </w:tcPr>
+          <w:p>
+            <w:r>
+              <w:t>Milestones</w:t>
+            </w:r>
+          </w:p>
+        </w:tc>
+        <w:tc>
+          <w:tcPr>
+            <w:tcW w:w="3117" w:type="dxa"/>
+          </w:tcPr>
+          <w:p>
+            <w:r>
+              <w:t>Required Time</w:t>
+            </w:r>
+          </w:p>
+        </w:tc>
+        <w:tc>
+          <w:tcPr>
+            <w:tcW w:w="3117" w:type="dxa"/>
+          </w:tcPr>
+          <w:p/>
+        </w:tc>
+      </w:tr>
+      <w:tr>
+        <w:tc>
+          <w:tcPr>
+            <w:tcW w:w="3116" w:type="dxa"/>
+          </w:tcPr>
+          <w:p>
+            <w:pPr>
+              <w:pStyle w:val="ListParagraph"/>
+              <w:numPr>
+                <w:ilvl w:val="0"/>
+                <w:numId w:val="2"/>
+              </w:numPr>
+            </w:pPr>
+            <w:r>
+              <w:t>Connect and test all sensors and display to the main dev board and check real time performance.</w:t>
+            </w:r>
+          </w:p>
+          <w:p/>
+        </w:tc>
+        <w:tc>
+          <w:tcPr>
+            <w:tcW w:w="3117" w:type="dxa"/>
+          </w:tcPr>
+          <w:p>
+            <w:r>
+              <w:t>12 days after dev boards</w:t>
+            </w:r>
+            <w:r>
+              <w:t xml:space="preserve"> arrival.</w:t>
+            </w:r>
+          </w:p>
+        </w:tc>
+        <w:tc>
+          <w:tcPr>
+            <w:tcW w:w="3117" w:type="dxa"/>
+          </w:tcPr>
+          <w:p/>
+        </w:tc>
+      </w:tr>
+      <w:tr>
+        <w:tc>
+          <w:tcPr>
+            <w:tcW w:w="3116" w:type="dxa"/>
+          </w:tcPr>
+          <w:p>
+            <w:pPr>
+              <w:pStyle w:val="ListParagraph"/>
+              <w:numPr>
+                <w:ilvl w:val="0"/>
+                <w:numId w:val="2"/>
+              </w:numPr>
+            </w:pPr>
+            <w:r>
+              <w:t>Design and Deliver the PCB production file.</w:t>
+            </w:r>
+            <w:r>
+              <w:t xml:space="preserve"> </w:t>
+            </w:r>
+            <w:r>
+              <w:t>Same time develop the GUI and other flight control logics on the dev boards.</w:t>
+            </w:r>
+          </w:p>
+        </w:tc>
+        <w:tc>
+          <w:tcPr>
+            <w:tcW w:w="3117" w:type="dxa"/>
+          </w:tcPr>
+          <w:p>
+            <w:r>
+              <w:t xml:space="preserve">17 days. </w:t>
+            </w:r>
+          </w:p>
+        </w:tc>
+        <w:tc>
+          <w:tcPr>
+            <w:tcW w:w="3117" w:type="dxa"/>
+          </w:tcPr>
+          <w:p/>
+        </w:tc>
+      </w:tr>
+      <w:tr>
+        <w:tc>
+          <w:tcPr>
+            <w:tcW w:w="3116" w:type="dxa"/>
+          </w:tcPr>
+          <w:p>
+            <w:pPr>
+              <w:pStyle w:val="ListParagraph"/>
+              <w:numPr>
+                <w:ilvl w:val="0"/>
+                <w:numId w:val="2"/>
+              </w:numPr>
+            </w:pPr>
+            <w:r>
+              <w:t xml:space="preserve">Test and Debug the firmware on the prototyped PCB product. </w:t>
+            </w:r>
+          </w:p>
+          <w:p/>
+        </w:tc>
+        <w:tc>
+          <w:tcPr>
+            <w:tcW w:w="3117" w:type="dxa"/>
+          </w:tcPr>
+          <w:p>
+            <w:r>
+              <w:t>12 days</w:t>
+            </w:r>
+          </w:p>
+        </w:tc>
+        <w:tc>
+          <w:tcPr>
+            <w:tcW w:w="3117" w:type="dxa"/>
+          </w:tcPr>
+          <w:p/>
+        </w:tc>
+      </w:tr>
+      <w:tr>
+        <w:tc>
+          <w:tcPr>
+            <w:tcW w:w="3116" w:type="dxa"/>
+          </w:tcPr>
+          <w:p>
+            <w:pPr>
+              <w:pStyle w:val="ListParagraph"/>
+              <w:numPr>
+                <w:ilvl w:val="0"/>
+                <w:numId w:val="2"/>
+              </w:numPr>
+            </w:pPr>
+            <w:r>
+              <w:t>Ground Test and debug the product.</w:t>
+            </w:r>
+          </w:p>
+        </w:tc>
+        <w:tc>
+          <w:tcPr>
+            <w:tcW w:w="3117" w:type="dxa"/>
+          </w:tcPr>
+          <w:p>
+            <w:r>
+              <w:t>Part of after delivery work.</w:t>
+            </w:r>
+            <w:bookmarkStart w:id="0" w:name="_GoBack"/>
+            <w:bookmarkEnd w:id="0"/>
+          </w:p>
+        </w:tc>
+        <w:tc>
+          <w:tcPr>
+            <w:tcW w:w="3117" w:type="dxa"/>
+          </w:tcPr>
+          <w:p/>
+        </w:tc>
+      </w:tr>
+      <w:tr>
+        <w:tc>
+          <w:tcPr>
+            <w:tcW w:w="3116" w:type="dxa"/>
+          </w:tcPr>
+          <w:p/>
+        </w:tc>
+        <w:tc>
+          <w:tcPr>
+            <w:tcW w:w="3117" w:type="dxa"/>
+          </w:tcPr>
+          <w:p/>
+        </w:tc>
+        <w:tc>
+          <w:tcPr>
+            <w:tcW w:w="3117" w:type="dxa"/>
+          </w:tcPr>
+          <w:p/>
+        </w:tc>
+      </w:tr>
+      <w:tr>
+        <w:tc>
+          <w:tcPr>
+            <w:tcW w:w="3116" w:type="dxa"/>
+          </w:tcPr>
+          <w:p/>
+        </w:tc>
+        <w:tc>
+          <w:tcPr>
+            <w:tcW w:w="3117" w:type="dxa"/>
+          </w:tcPr>
+          <w:p/>
+        </w:tc>
+        <w:tc>
+          <w:tcPr>
+            <w:tcW w:w="3117" w:type="dxa"/>
+          </w:tcPr>
+          <w:p/>
+        </w:tc>
+      </w:tr>
+    </w:tbl>
     <w:p/>
+    <w:p>
+      <w:r>
+        <w:t>My expected payment for the project is USD 3000. You can distribute the payments in milestones.</w:t>
+      </w:r>
+    </w:p>
     <w:p/>
     <w:sectPr>
       <w:pgSz w:w="12240" w:h="15840"/>
@@ -651,7 +915,7 @@
 </file>
 
 <file path=word/endnotes.xml><?xml version="1.0" encoding="utf-8"?>
-<w:endnotes xmlns:wpc="http://schemas.microsoft.com/office/word/2010/wordprocessingCanvas" xmlns:cx="http://schemas.microsoft.com/office/drawing/2014/chartex" xmlns:mc="http://schemas.openxmlformats.org/markup-compatibility/2006" xmlns:o="urn:schemas-microsoft-com:office:office" xmlns:r="http://schemas.openxmlformats.org/officeDocument/2006/relationships" xmlns:m="http://schemas.openxmlformats.org/officeDocument/2006/math" xmlns:v="urn:schemas-microsoft-com:vml" xmlns:wp14="http://schemas.microsoft.com/office/word/2010/wordprocessingDrawing" xmlns:wp="http://schemas.openxmlformats.org/drawingml/2006/wordprocessingDrawing" xmlns:w10="urn:schemas-microsoft-com:office:word" xmlns:w="http://schemas.openxmlformats.org/wordprocessingml/2006/main" xmlns:w14="http://schemas.microsoft.com/office/word/2010/wordml" xmlns:w15="http://schemas.microsoft.com/office/word/2012/wordml" xmlns:w16se="http://schemas.microsoft.com/office/word/2015/wordml/symex" xmlns:wpg="http://schemas.microsoft.com/office/word/2010/wordprocessingGroup" xmlns:wpi="http://schemas.microsoft.com/office/word/2010/wordprocessingInk" xmlns:wne="http://schemas.microsoft.com/office/word/2006/wordml" xmlns:wps="http://schemas.microsoft.com/office/word/2010/wordprocessingShape" mc:Ignorable="w14 w15 w16se wp14">
+<w:endnotes xmlns:wpc="http://schemas.microsoft.com/office/word/2010/wordprocessingCanvas" xmlns:cx="http://schemas.microsoft.com/office/drawing/2014/chartex" xmlns:cx1="http://schemas.microsoft.com/office/drawing/2015/9/8/chartex" xmlns:mc="http://schemas.openxmlformats.org/markup-compatibility/2006" xmlns:o="urn:schemas-microsoft-com:office:office" xmlns:r="http://schemas.openxmlformats.org/officeDocument/2006/relationships" xmlns:m="http://schemas.openxmlformats.org/officeDocument/2006/math" xmlns:v="urn:schemas-microsoft-com:vml" xmlns:wp14="http://schemas.microsoft.com/office/word/2010/wordprocessingDrawing" xmlns:wp="http://schemas.openxmlformats.org/drawingml/2006/wordprocessingDrawing" xmlns:w10="urn:schemas-microsoft-com:office:word" xmlns:w="http://schemas.openxmlformats.org/wordprocessingml/2006/main" xmlns:w14="http://schemas.microsoft.com/office/word/2010/wordml" xmlns:w15="http://schemas.microsoft.com/office/word/2012/wordml" xmlns:w16se="http://schemas.microsoft.com/office/word/2015/wordml/symex" xmlns:wpg="http://schemas.microsoft.com/office/word/2010/wordprocessingGroup" xmlns:wpi="http://schemas.microsoft.com/office/word/2010/wordprocessingInk" xmlns:wne="http://schemas.microsoft.com/office/word/2006/wordml" xmlns:wps="http://schemas.microsoft.com/office/word/2010/wordprocessingShape" mc:Ignorable="w14 w15 w16se wp14">
   <w:endnote w:type="separator" w:id="-1">
     <w:p>
       <w:pPr>
@@ -676,7 +940,7 @@
 </file>
 
 <file path=word/footnotes.xml><?xml version="1.0" encoding="utf-8"?>
-<w:footnotes xmlns:wpc="http://schemas.microsoft.com/office/word/2010/wordprocessingCanvas" xmlns:cx="http://schemas.microsoft.com/office/drawing/2014/chartex" xmlns:mc="http://schemas.openxmlformats.org/markup-compatibility/2006" xmlns:o="urn:schemas-microsoft-com:office:office" xmlns:r="http://schemas.openxmlformats.org/officeDocument/2006/relationships" xmlns:m="http://schemas.openxmlformats.org/officeDocument/2006/math" xmlns:v="urn:schemas-microsoft-com:vml" xmlns:wp14="http://schemas.microsoft.com/office/word/2010/wordprocessingDrawing" xmlns:wp="http://schemas.openxmlformats.org/drawingml/2006/wordprocessingDrawing" xmlns:w10="urn:schemas-microsoft-com:office:word" xmlns:w="http://schemas.openxmlformats.org/wordprocessingml/2006/main" xmlns:w14="http://schemas.microsoft.com/office/word/2010/wordml" xmlns:w15="http://schemas.microsoft.com/office/word/2012/wordml" xmlns:w16se="http://schemas.microsoft.com/office/word/2015/wordml/symex" xmlns:wpg="http://schemas.microsoft.com/office/word/2010/wordprocessingGroup" xmlns:wpi="http://schemas.microsoft.com/office/word/2010/wordprocessingInk" xmlns:wne="http://schemas.microsoft.com/office/word/2006/wordml" xmlns:wps="http://schemas.microsoft.com/office/word/2010/wordprocessingShape" mc:Ignorable="w14 w15 w16se wp14">
+<w:footnotes xmlns:wpc="http://schemas.microsoft.com/office/word/2010/wordprocessingCanvas" xmlns:cx="http://schemas.microsoft.com/office/drawing/2014/chartex" xmlns:cx1="http://schemas.microsoft.com/office/drawing/2015/9/8/chartex" xmlns:mc="http://schemas.openxmlformats.org/markup-compatibility/2006" xmlns:o="urn:schemas-microsoft-com:office:office" xmlns:r="http://schemas.openxmlformats.org/officeDocument/2006/relationships" xmlns:m="http://schemas.openxmlformats.org/officeDocument/2006/math" xmlns:v="urn:schemas-microsoft-com:vml" xmlns:wp14="http://schemas.microsoft.com/office/word/2010/wordprocessingDrawing" xmlns:wp="http://schemas.openxmlformats.org/drawingml/2006/wordprocessingDrawing" xmlns:w10="urn:schemas-microsoft-com:office:word" xmlns:w="http://schemas.openxmlformats.org/wordprocessingml/2006/main" xmlns:w14="http://schemas.microsoft.com/office/word/2010/wordml" xmlns:w15="http://schemas.microsoft.com/office/word/2012/wordml" xmlns:w16se="http://schemas.microsoft.com/office/word/2015/wordml/symex" xmlns:wpg="http://schemas.microsoft.com/office/word/2010/wordprocessingGroup" xmlns:wpi="http://schemas.microsoft.com/office/word/2010/wordprocessingInk" xmlns:wne="http://schemas.microsoft.com/office/word/2006/wordml" xmlns:wps="http://schemas.microsoft.com/office/word/2010/wordprocessingShape" mc:Ignorable="w14 w15 w16se wp14">
   <w:footnote w:type="separator" w:id="-1">
     <w:p>
       <w:pPr>
@@ -701,8 +965,275 @@
 </file>
 
 <file path=word/numbering.xml><?xml version="1.0" encoding="utf-8"?>
-<w:numbering xmlns:wpc="http://schemas.microsoft.com/office/word/2010/wordprocessingCanvas" xmlns:cx="http://schemas.microsoft.com/office/drawing/2014/chartex" xmlns:mc="http://schemas.openxmlformats.org/markup-compatibility/2006" xmlns:o="urn:schemas-microsoft-com:office:office" xmlns:r="http://schemas.openxmlformats.org/officeDocument/2006/relationships" xmlns:m="http://schemas.openxmlformats.org/officeDocument/2006/math" xmlns:v="urn:schemas-microsoft-com:vml" xmlns:wp14="http://schemas.microsoft.com/office/word/2010/wordprocessingDrawing" xmlns:wp="http://schemas.openxmlformats.org/drawingml/2006/wordprocessingDrawing" xmlns:w10="urn:schemas-microsoft-com:office:word" xmlns:w="http://schemas.openxmlformats.org/wordprocessingml/2006/main" xmlns:w14="http://schemas.microsoft.com/office/word/2010/wordml" xmlns:w15="http://schemas.microsoft.com/office/word/2012/wordml" xmlns:w16se="http://schemas.microsoft.com/office/word/2015/wordml/symex" xmlns:wpg="http://schemas.microsoft.com/office/word/2010/wordprocessingGroup" xmlns:wpi="http://schemas.microsoft.com/office/word/2010/wordprocessingInk" xmlns:wne="http://schemas.microsoft.com/office/word/2006/wordml" xmlns:wps="http://schemas.microsoft.com/office/word/2010/wordprocessingShape" mc:Ignorable="w14 w15 w16se wp14">
+<w:numbering xmlns:wpc="http://schemas.microsoft.com/office/word/2010/wordprocessingCanvas" xmlns:cx="http://schemas.microsoft.com/office/drawing/2014/chartex" xmlns:cx1="http://schemas.microsoft.com/office/drawing/2015/9/8/chartex" xmlns:mc="http://schemas.openxmlformats.org/markup-compatibility/2006" xmlns:o="urn:schemas-microsoft-com:office:office" xmlns:r="http://schemas.openxmlformats.org/officeDocument/2006/relationships" xmlns:m="http://schemas.openxmlformats.org/officeDocument/2006/math" xmlns:v="urn:schemas-microsoft-com:vml" xmlns:wp14="http://schemas.microsoft.com/office/word/2010/wordprocessingDrawing" xmlns:wp="http://schemas.openxmlformats.org/drawingml/2006/wordprocessingDrawing" xmlns:w10="urn:schemas-microsoft-com:office:word" xmlns:w="http://schemas.openxmlformats.org/wordprocessingml/2006/main" xmlns:w14="http://schemas.microsoft.com/office/word/2010/wordml" xmlns:w15="http://schemas.microsoft.com/office/word/2012/wordml" xmlns:w16se="http://schemas.microsoft.com/office/word/2015/wordml/symex" xmlns:wpg="http://schemas.microsoft.com/office/word/2010/wordprocessingGroup" xmlns:wpi="http://schemas.microsoft.com/office/word/2010/wordprocessingInk" xmlns:wne="http://schemas.microsoft.com/office/word/2006/wordml" xmlns:wps="http://schemas.microsoft.com/office/word/2010/wordprocessingShape" mc:Ignorable="w14 w15 w16se wp14">
   <w:abstractNum w:abstractNumId="0" w15:restartNumberingAfterBreak="0">
+    <w:nsid w:val="016B138B"/>
+    <w:multiLevelType w:val="hybridMultilevel"/>
+    <w:tmpl w:val="CAD6FF24"/>
+    <w:lvl w:ilvl="0" w:tplc="0409000F">
+      <w:start w:val="1"/>
+      <w:numFmt w:val="decimal"/>
+      <w:lvlText w:val="%1."/>
+      <w:lvlJc w:val="left"/>
+      <w:pPr>
+        <w:ind w:left="720" w:hanging="360"/>
+      </w:pPr>
+      <w:rPr>
+        <w:rFonts w:hint="default"/>
+      </w:rPr>
+    </w:lvl>
+    <w:lvl w:ilvl="1" w:tplc="04090019" w:tentative="1">
+      <w:start w:val="1"/>
+      <w:numFmt w:val="lowerLetter"/>
+      <w:lvlText w:val="%2."/>
+      <w:lvlJc w:val="left"/>
+      <w:pPr>
+        <w:ind w:left="1440" w:hanging="360"/>
+      </w:pPr>
+    </w:lvl>
+    <w:lvl w:ilvl="2" w:tplc="0409001B" w:tentative="1">
+      <w:start w:val="1"/>
+      <w:numFmt w:val="lowerRoman"/>
+      <w:lvlText w:val="%3."/>
+      <w:lvlJc w:val="right"/>
+      <w:pPr>
+        <w:ind w:left="2160" w:hanging="180"/>
+      </w:pPr>
+    </w:lvl>
+    <w:lvl w:ilvl="3" w:tplc="0409000F" w:tentative="1">
+      <w:start w:val="1"/>
+      <w:numFmt w:val="decimal"/>
+      <w:lvlText w:val="%4."/>
+      <w:lvlJc w:val="left"/>
+      <w:pPr>
+        <w:ind w:left="2880" w:hanging="360"/>
+      </w:pPr>
+    </w:lvl>
+    <w:lvl w:ilvl="4" w:tplc="04090019" w:tentative="1">
+      <w:start w:val="1"/>
+      <w:numFmt w:val="lowerLetter"/>
+      <w:lvlText w:val="%5."/>
+      <w:lvlJc w:val="left"/>
+      <w:pPr>
+        <w:ind w:left="3600" w:hanging="360"/>
+      </w:pPr>
+    </w:lvl>
+    <w:lvl w:ilvl="5" w:tplc="0409001B" w:tentative="1">
+      <w:start w:val="1"/>
+      <w:numFmt w:val="lowerRoman"/>
+      <w:lvlText w:val="%6."/>
+      <w:lvlJc w:val="right"/>
+      <w:pPr>
+        <w:ind w:left="4320" w:hanging="180"/>
+      </w:pPr>
+    </w:lvl>
+    <w:lvl w:ilvl="6" w:tplc="0409000F" w:tentative="1">
+      <w:start w:val="1"/>
+      <w:numFmt w:val="decimal"/>
+      <w:lvlText w:val="%7."/>
+      <w:lvlJc w:val="left"/>
+      <w:pPr>
+        <w:ind w:left="5040" w:hanging="360"/>
+      </w:pPr>
+    </w:lvl>
+    <w:lvl w:ilvl="7" w:tplc="04090019" w:tentative="1">
+      <w:start w:val="1"/>
+      <w:numFmt w:val="lowerLetter"/>
+      <w:lvlText w:val="%8."/>
+      <w:lvlJc w:val="left"/>
+      <w:pPr>
+        <w:ind w:left="5760" w:hanging="360"/>
+      </w:pPr>
+    </w:lvl>
+    <w:lvl w:ilvl="8" w:tplc="0409001B" w:tentative="1">
+      <w:start w:val="1"/>
+      <w:numFmt w:val="lowerRoman"/>
+      <w:lvlText w:val="%9."/>
+      <w:lvlJc w:val="right"/>
+      <w:pPr>
+        <w:ind w:left="6480" w:hanging="180"/>
+      </w:pPr>
+    </w:lvl>
+  </w:abstractNum>
+  <w:abstractNum w:abstractNumId="1" w15:restartNumberingAfterBreak="0">
+    <w:nsid w:val="01A558BF"/>
+    <w:multiLevelType w:val="hybridMultilevel"/>
+    <w:tmpl w:val="D7289B20"/>
+    <w:lvl w:ilvl="0" w:tplc="CCD81D5C">
+      <w:start w:val="17"/>
+      <w:numFmt w:val="decimal"/>
+      <w:lvlText w:val="%1"/>
+      <w:lvlJc w:val="left"/>
+      <w:pPr>
+        <w:ind w:left="720" w:hanging="360"/>
+      </w:pPr>
+      <w:rPr>
+        <w:rFonts w:hint="default"/>
+      </w:rPr>
+    </w:lvl>
+    <w:lvl w:ilvl="1" w:tplc="04090019" w:tentative="1">
+      <w:start w:val="1"/>
+      <w:numFmt w:val="lowerLetter"/>
+      <w:lvlText w:val="%2."/>
+      <w:lvlJc w:val="left"/>
+      <w:pPr>
+        <w:ind w:left="1440" w:hanging="360"/>
+      </w:pPr>
+    </w:lvl>
+    <w:lvl w:ilvl="2" w:tplc="0409001B" w:tentative="1">
+      <w:start w:val="1"/>
+      <w:numFmt w:val="lowerRoman"/>
+      <w:lvlText w:val="%3."/>
+      <w:lvlJc w:val="right"/>
+      <w:pPr>
+        <w:ind w:left="2160" w:hanging="180"/>
+      </w:pPr>
+    </w:lvl>
+    <w:lvl w:ilvl="3" w:tplc="0409000F" w:tentative="1">
+      <w:start w:val="1"/>
+      <w:numFmt w:val="decimal"/>
+      <w:lvlText w:val="%4."/>
+      <w:lvlJc w:val="left"/>
+      <w:pPr>
+        <w:ind w:left="2880" w:hanging="360"/>
+      </w:pPr>
+    </w:lvl>
+    <w:lvl w:ilvl="4" w:tplc="04090019" w:tentative="1">
+      <w:start w:val="1"/>
+      <w:numFmt w:val="lowerLetter"/>
+      <w:lvlText w:val="%5."/>
+      <w:lvlJc w:val="left"/>
+      <w:pPr>
+        <w:ind w:left="3600" w:hanging="360"/>
+      </w:pPr>
+    </w:lvl>
+    <w:lvl w:ilvl="5" w:tplc="0409001B" w:tentative="1">
+      <w:start w:val="1"/>
+      <w:numFmt w:val="lowerRoman"/>
+      <w:lvlText w:val="%6."/>
+      <w:lvlJc w:val="right"/>
+      <w:pPr>
+        <w:ind w:left="4320" w:hanging="180"/>
+      </w:pPr>
+    </w:lvl>
+    <w:lvl w:ilvl="6" w:tplc="0409000F" w:tentative="1">
+      <w:start w:val="1"/>
+      <w:numFmt w:val="decimal"/>
+      <w:lvlText w:val="%7."/>
+      <w:lvlJc w:val="left"/>
+      <w:pPr>
+        <w:ind w:left="5040" w:hanging="360"/>
+      </w:pPr>
+    </w:lvl>
+    <w:lvl w:ilvl="7" w:tplc="04090019" w:tentative="1">
+      <w:start w:val="1"/>
+      <w:numFmt w:val="lowerLetter"/>
+      <w:lvlText w:val="%8."/>
+      <w:lvlJc w:val="left"/>
+      <w:pPr>
+        <w:ind w:left="5760" w:hanging="360"/>
+      </w:pPr>
+    </w:lvl>
+    <w:lvl w:ilvl="8" w:tplc="0409001B" w:tentative="1">
+      <w:start w:val="1"/>
+      <w:numFmt w:val="lowerRoman"/>
+      <w:lvlText w:val="%9."/>
+      <w:lvlJc w:val="right"/>
+      <w:pPr>
+        <w:ind w:left="6480" w:hanging="180"/>
+      </w:pPr>
+    </w:lvl>
+  </w:abstractNum>
+  <w:abstractNum w:abstractNumId="2" w15:restartNumberingAfterBreak="0">
+    <w:nsid w:val="10F36996"/>
+    <w:multiLevelType w:val="hybridMultilevel"/>
+    <w:tmpl w:val="CAD6FF24"/>
+    <w:lvl w:ilvl="0" w:tplc="0409000F">
+      <w:start w:val="1"/>
+      <w:numFmt w:val="decimal"/>
+      <w:lvlText w:val="%1."/>
+      <w:lvlJc w:val="left"/>
+      <w:pPr>
+        <w:ind w:left="720" w:hanging="360"/>
+      </w:pPr>
+      <w:rPr>
+        <w:rFonts w:hint="default"/>
+      </w:rPr>
+    </w:lvl>
+    <w:lvl w:ilvl="1" w:tplc="04090019" w:tentative="1">
+      <w:start w:val="1"/>
+      <w:numFmt w:val="lowerLetter"/>
+      <w:lvlText w:val="%2."/>
+      <w:lvlJc w:val="left"/>
+      <w:pPr>
+        <w:ind w:left="1440" w:hanging="360"/>
+      </w:pPr>
+    </w:lvl>
+    <w:lvl w:ilvl="2" w:tplc="0409001B" w:tentative="1">
+      <w:start w:val="1"/>
+      <w:numFmt w:val="lowerRoman"/>
+      <w:lvlText w:val="%3."/>
+      <w:lvlJc w:val="right"/>
+      <w:pPr>
+        <w:ind w:left="2160" w:hanging="180"/>
+      </w:pPr>
+    </w:lvl>
+    <w:lvl w:ilvl="3" w:tplc="0409000F" w:tentative="1">
+      <w:start w:val="1"/>
+      <w:numFmt w:val="decimal"/>
+      <w:lvlText w:val="%4."/>
+      <w:lvlJc w:val="left"/>
+      <w:pPr>
+        <w:ind w:left="2880" w:hanging="360"/>
+      </w:pPr>
+    </w:lvl>
+    <w:lvl w:ilvl="4" w:tplc="04090019" w:tentative="1">
+      <w:start w:val="1"/>
+      <w:numFmt w:val="lowerLetter"/>
+      <w:lvlText w:val="%5."/>
+      <w:lvlJc w:val="left"/>
+      <w:pPr>
+        <w:ind w:left="3600" w:hanging="360"/>
+      </w:pPr>
+    </w:lvl>
+    <w:lvl w:ilvl="5" w:tplc="0409001B" w:tentative="1">
+      <w:start w:val="1"/>
+      <w:numFmt w:val="lowerRoman"/>
+      <w:lvlText w:val="%6."/>
+      <w:lvlJc w:val="right"/>
+      <w:pPr>
+        <w:ind w:left="4320" w:hanging="180"/>
+      </w:pPr>
+    </w:lvl>
+    <w:lvl w:ilvl="6" w:tplc="0409000F" w:tentative="1">
+      <w:start w:val="1"/>
+      <w:numFmt w:val="decimal"/>
+      <w:lvlText w:val="%7."/>
+      <w:lvlJc w:val="left"/>
+      <w:pPr>
+        <w:ind w:left="5040" w:hanging="360"/>
+      </w:pPr>
+    </w:lvl>
+    <w:lvl w:ilvl="7" w:tplc="04090019" w:tentative="1">
+      <w:start w:val="1"/>
+      <w:numFmt w:val="lowerLetter"/>
+      <w:lvlText w:val="%8."/>
+      <w:lvlJc w:val="left"/>
+      <w:pPr>
+        <w:ind w:left="5760" w:hanging="360"/>
+      </w:pPr>
+    </w:lvl>
+    <w:lvl w:ilvl="8" w:tplc="0409001B" w:tentative="1">
+      <w:start w:val="1"/>
+      <w:numFmt w:val="lowerRoman"/>
+      <w:lvlText w:val="%9."/>
+      <w:lvlJc w:val="right"/>
+      <w:pPr>
+        <w:ind w:left="6480" w:hanging="180"/>
+      </w:pPr>
+    </w:lvl>
+  </w:abstractNum>
+  <w:abstractNum w:abstractNumId="3" w15:restartNumberingAfterBreak="0">
     <w:nsid w:val="13BE095A"/>
     <w:multiLevelType w:val="hybridMultilevel"/>
     <w:tmpl w:val="CAD6FF24"/>
@@ -791,8 +1322,569 @@
       </w:pPr>
     </w:lvl>
   </w:abstractNum>
+  <w:abstractNum w:abstractNumId="4" w15:restartNumberingAfterBreak="0">
+    <w:nsid w:val="16D80908"/>
+    <w:multiLevelType w:val="hybridMultilevel"/>
+    <w:tmpl w:val="7270ABFE"/>
+    <w:lvl w:ilvl="0" w:tplc="02CA411E">
+      <w:start w:val="17"/>
+      <w:numFmt w:val="decimal"/>
+      <w:lvlText w:val="%1"/>
+      <w:lvlJc w:val="left"/>
+      <w:pPr>
+        <w:ind w:left="720" w:hanging="360"/>
+      </w:pPr>
+      <w:rPr>
+        <w:rFonts w:hint="default"/>
+      </w:rPr>
+    </w:lvl>
+    <w:lvl w:ilvl="1" w:tplc="04090019" w:tentative="1">
+      <w:start w:val="1"/>
+      <w:numFmt w:val="lowerLetter"/>
+      <w:lvlText w:val="%2."/>
+      <w:lvlJc w:val="left"/>
+      <w:pPr>
+        <w:ind w:left="1440" w:hanging="360"/>
+      </w:pPr>
+    </w:lvl>
+    <w:lvl w:ilvl="2" w:tplc="0409001B" w:tentative="1">
+      <w:start w:val="1"/>
+      <w:numFmt w:val="lowerRoman"/>
+      <w:lvlText w:val="%3."/>
+      <w:lvlJc w:val="right"/>
+      <w:pPr>
+        <w:ind w:left="2160" w:hanging="180"/>
+      </w:pPr>
+    </w:lvl>
+    <w:lvl w:ilvl="3" w:tplc="0409000F" w:tentative="1">
+      <w:start w:val="1"/>
+      <w:numFmt w:val="decimal"/>
+      <w:lvlText w:val="%4."/>
+      <w:lvlJc w:val="left"/>
+      <w:pPr>
+        <w:ind w:left="2880" w:hanging="360"/>
+      </w:pPr>
+    </w:lvl>
+    <w:lvl w:ilvl="4" w:tplc="04090019" w:tentative="1">
+      <w:start w:val="1"/>
+      <w:numFmt w:val="lowerLetter"/>
+      <w:lvlText w:val="%5."/>
+      <w:lvlJc w:val="left"/>
+      <w:pPr>
+        <w:ind w:left="3600" w:hanging="360"/>
+      </w:pPr>
+    </w:lvl>
+    <w:lvl w:ilvl="5" w:tplc="0409001B" w:tentative="1">
+      <w:start w:val="1"/>
+      <w:numFmt w:val="lowerRoman"/>
+      <w:lvlText w:val="%6."/>
+      <w:lvlJc w:val="right"/>
+      <w:pPr>
+        <w:ind w:left="4320" w:hanging="180"/>
+      </w:pPr>
+    </w:lvl>
+    <w:lvl w:ilvl="6" w:tplc="0409000F" w:tentative="1">
+      <w:start w:val="1"/>
+      <w:numFmt w:val="decimal"/>
+      <w:lvlText w:val="%7."/>
+      <w:lvlJc w:val="left"/>
+      <w:pPr>
+        <w:ind w:left="5040" w:hanging="360"/>
+      </w:pPr>
+    </w:lvl>
+    <w:lvl w:ilvl="7" w:tplc="04090019" w:tentative="1">
+      <w:start w:val="1"/>
+      <w:numFmt w:val="lowerLetter"/>
+      <w:lvlText w:val="%8."/>
+      <w:lvlJc w:val="left"/>
+      <w:pPr>
+        <w:ind w:left="5760" w:hanging="360"/>
+      </w:pPr>
+    </w:lvl>
+    <w:lvl w:ilvl="8" w:tplc="0409001B" w:tentative="1">
+      <w:start w:val="1"/>
+      <w:numFmt w:val="lowerRoman"/>
+      <w:lvlText w:val="%9."/>
+      <w:lvlJc w:val="right"/>
+      <w:pPr>
+        <w:ind w:left="6480" w:hanging="180"/>
+      </w:pPr>
+    </w:lvl>
+  </w:abstractNum>
+  <w:abstractNum w:abstractNumId="5" w15:restartNumberingAfterBreak="0">
+    <w:nsid w:val="25FB4CE4"/>
+    <w:multiLevelType w:val="hybridMultilevel"/>
+    <w:tmpl w:val="7EB2F2A8"/>
+    <w:lvl w:ilvl="0" w:tplc="3B361568">
+      <w:start w:val="12"/>
+      <w:numFmt w:val="decimal"/>
+      <w:lvlText w:val="%1"/>
+      <w:lvlJc w:val="left"/>
+      <w:pPr>
+        <w:ind w:left="720" w:hanging="360"/>
+      </w:pPr>
+      <w:rPr>
+        <w:rFonts w:hint="default"/>
+      </w:rPr>
+    </w:lvl>
+    <w:lvl w:ilvl="1" w:tplc="04090019" w:tentative="1">
+      <w:start w:val="1"/>
+      <w:numFmt w:val="lowerLetter"/>
+      <w:lvlText w:val="%2."/>
+      <w:lvlJc w:val="left"/>
+      <w:pPr>
+        <w:ind w:left="1440" w:hanging="360"/>
+      </w:pPr>
+    </w:lvl>
+    <w:lvl w:ilvl="2" w:tplc="0409001B" w:tentative="1">
+      <w:start w:val="1"/>
+      <w:numFmt w:val="lowerRoman"/>
+      <w:lvlText w:val="%3."/>
+      <w:lvlJc w:val="right"/>
+      <w:pPr>
+        <w:ind w:left="2160" w:hanging="180"/>
+      </w:pPr>
+    </w:lvl>
+    <w:lvl w:ilvl="3" w:tplc="0409000F" w:tentative="1">
+      <w:start w:val="1"/>
+      <w:numFmt w:val="decimal"/>
+      <w:lvlText w:val="%4."/>
+      <w:lvlJc w:val="left"/>
+      <w:pPr>
+        <w:ind w:left="2880" w:hanging="360"/>
+      </w:pPr>
+    </w:lvl>
+    <w:lvl w:ilvl="4" w:tplc="04090019" w:tentative="1">
+      <w:start w:val="1"/>
+      <w:numFmt w:val="lowerLetter"/>
+      <w:lvlText w:val="%5."/>
+      <w:lvlJc w:val="left"/>
+      <w:pPr>
+        <w:ind w:left="3600" w:hanging="360"/>
+      </w:pPr>
+    </w:lvl>
+    <w:lvl w:ilvl="5" w:tplc="0409001B" w:tentative="1">
+      <w:start w:val="1"/>
+      <w:numFmt w:val="lowerRoman"/>
+      <w:lvlText w:val="%6."/>
+      <w:lvlJc w:val="right"/>
+      <w:pPr>
+        <w:ind w:left="4320" w:hanging="180"/>
+      </w:pPr>
+    </w:lvl>
+    <w:lvl w:ilvl="6" w:tplc="0409000F" w:tentative="1">
+      <w:start w:val="1"/>
+      <w:numFmt w:val="decimal"/>
+      <w:lvlText w:val="%7."/>
+      <w:lvlJc w:val="left"/>
+      <w:pPr>
+        <w:ind w:left="5040" w:hanging="360"/>
+      </w:pPr>
+    </w:lvl>
+    <w:lvl w:ilvl="7" w:tplc="04090019" w:tentative="1">
+      <w:start w:val="1"/>
+      <w:numFmt w:val="lowerLetter"/>
+      <w:lvlText w:val="%8."/>
+      <w:lvlJc w:val="left"/>
+      <w:pPr>
+        <w:ind w:left="5760" w:hanging="360"/>
+      </w:pPr>
+    </w:lvl>
+    <w:lvl w:ilvl="8" w:tplc="0409001B" w:tentative="1">
+      <w:start w:val="1"/>
+      <w:numFmt w:val="lowerRoman"/>
+      <w:lvlText w:val="%9."/>
+      <w:lvlJc w:val="right"/>
+      <w:pPr>
+        <w:ind w:left="6480" w:hanging="180"/>
+      </w:pPr>
+    </w:lvl>
+  </w:abstractNum>
+  <w:abstractNum w:abstractNumId="6" w15:restartNumberingAfterBreak="0">
+    <w:nsid w:val="33AC0076"/>
+    <w:multiLevelType w:val="hybridMultilevel"/>
+    <w:tmpl w:val="CAD6FF24"/>
+    <w:lvl w:ilvl="0" w:tplc="0409000F">
+      <w:start w:val="1"/>
+      <w:numFmt w:val="decimal"/>
+      <w:lvlText w:val="%1."/>
+      <w:lvlJc w:val="left"/>
+      <w:pPr>
+        <w:ind w:left="720" w:hanging="360"/>
+      </w:pPr>
+      <w:rPr>
+        <w:rFonts w:hint="default"/>
+      </w:rPr>
+    </w:lvl>
+    <w:lvl w:ilvl="1" w:tplc="04090019" w:tentative="1">
+      <w:start w:val="1"/>
+      <w:numFmt w:val="lowerLetter"/>
+      <w:lvlText w:val="%2."/>
+      <w:lvlJc w:val="left"/>
+      <w:pPr>
+        <w:ind w:left="1440" w:hanging="360"/>
+      </w:pPr>
+    </w:lvl>
+    <w:lvl w:ilvl="2" w:tplc="0409001B" w:tentative="1">
+      <w:start w:val="1"/>
+      <w:numFmt w:val="lowerRoman"/>
+      <w:lvlText w:val="%3."/>
+      <w:lvlJc w:val="right"/>
+      <w:pPr>
+        <w:ind w:left="2160" w:hanging="180"/>
+      </w:pPr>
+    </w:lvl>
+    <w:lvl w:ilvl="3" w:tplc="0409000F" w:tentative="1">
+      <w:start w:val="1"/>
+      <w:numFmt w:val="decimal"/>
+      <w:lvlText w:val="%4."/>
+      <w:lvlJc w:val="left"/>
+      <w:pPr>
+        <w:ind w:left="2880" w:hanging="360"/>
+      </w:pPr>
+    </w:lvl>
+    <w:lvl w:ilvl="4" w:tplc="04090019" w:tentative="1">
+      <w:start w:val="1"/>
+      <w:numFmt w:val="lowerLetter"/>
+      <w:lvlText w:val="%5."/>
+      <w:lvlJc w:val="left"/>
+      <w:pPr>
+        <w:ind w:left="3600" w:hanging="360"/>
+      </w:pPr>
+    </w:lvl>
+    <w:lvl w:ilvl="5" w:tplc="0409001B" w:tentative="1">
+      <w:start w:val="1"/>
+      <w:numFmt w:val="lowerRoman"/>
+      <w:lvlText w:val="%6."/>
+      <w:lvlJc w:val="right"/>
+      <w:pPr>
+        <w:ind w:left="4320" w:hanging="180"/>
+      </w:pPr>
+    </w:lvl>
+    <w:lvl w:ilvl="6" w:tplc="0409000F" w:tentative="1">
+      <w:start w:val="1"/>
+      <w:numFmt w:val="decimal"/>
+      <w:lvlText w:val="%7."/>
+      <w:lvlJc w:val="left"/>
+      <w:pPr>
+        <w:ind w:left="5040" w:hanging="360"/>
+      </w:pPr>
+    </w:lvl>
+    <w:lvl w:ilvl="7" w:tplc="04090019" w:tentative="1">
+      <w:start w:val="1"/>
+      <w:numFmt w:val="lowerLetter"/>
+      <w:lvlText w:val="%8."/>
+      <w:lvlJc w:val="left"/>
+      <w:pPr>
+        <w:ind w:left="5760" w:hanging="360"/>
+      </w:pPr>
+    </w:lvl>
+    <w:lvl w:ilvl="8" w:tplc="0409001B" w:tentative="1">
+      <w:start w:val="1"/>
+      <w:numFmt w:val="lowerRoman"/>
+      <w:lvlText w:val="%9."/>
+      <w:lvlJc w:val="right"/>
+      <w:pPr>
+        <w:ind w:left="6480" w:hanging="180"/>
+      </w:pPr>
+    </w:lvl>
+  </w:abstractNum>
+  <w:abstractNum w:abstractNumId="7" w15:restartNumberingAfterBreak="0">
+    <w:nsid w:val="3F2E063A"/>
+    <w:multiLevelType w:val="hybridMultilevel"/>
+    <w:tmpl w:val="444EE70C"/>
+    <w:lvl w:ilvl="0" w:tplc="559212AA">
+      <w:start w:val="12"/>
+      <w:numFmt w:val="decimal"/>
+      <w:lvlText w:val="%1"/>
+      <w:lvlJc w:val="left"/>
+      <w:pPr>
+        <w:ind w:left="720" w:hanging="360"/>
+      </w:pPr>
+      <w:rPr>
+        <w:rFonts w:hint="default"/>
+      </w:rPr>
+    </w:lvl>
+    <w:lvl w:ilvl="1" w:tplc="04090019" w:tentative="1">
+      <w:start w:val="1"/>
+      <w:numFmt w:val="lowerLetter"/>
+      <w:lvlText w:val="%2."/>
+      <w:lvlJc w:val="left"/>
+      <w:pPr>
+        <w:ind w:left="1440" w:hanging="360"/>
+      </w:pPr>
+    </w:lvl>
+    <w:lvl w:ilvl="2" w:tplc="0409001B" w:tentative="1">
+      <w:start w:val="1"/>
+      <w:numFmt w:val="lowerRoman"/>
+      <w:lvlText w:val="%3."/>
+      <w:lvlJc w:val="right"/>
+      <w:pPr>
+        <w:ind w:left="2160" w:hanging="180"/>
+      </w:pPr>
+    </w:lvl>
+    <w:lvl w:ilvl="3" w:tplc="0409000F" w:tentative="1">
+      <w:start w:val="1"/>
+      <w:numFmt w:val="decimal"/>
+      <w:lvlText w:val="%4."/>
+      <w:lvlJc w:val="left"/>
+      <w:pPr>
+        <w:ind w:left="2880" w:hanging="360"/>
+      </w:pPr>
+    </w:lvl>
+    <w:lvl w:ilvl="4" w:tplc="04090019" w:tentative="1">
+      <w:start w:val="1"/>
+      <w:numFmt w:val="lowerLetter"/>
+      <w:lvlText w:val="%5."/>
+      <w:lvlJc w:val="left"/>
+      <w:pPr>
+        <w:ind w:left="3600" w:hanging="360"/>
+      </w:pPr>
+    </w:lvl>
+    <w:lvl w:ilvl="5" w:tplc="0409001B" w:tentative="1">
+      <w:start w:val="1"/>
+      <w:numFmt w:val="lowerRoman"/>
+      <w:lvlText w:val="%6."/>
+      <w:lvlJc w:val="right"/>
+      <w:pPr>
+        <w:ind w:left="4320" w:hanging="180"/>
+      </w:pPr>
+    </w:lvl>
+    <w:lvl w:ilvl="6" w:tplc="0409000F" w:tentative="1">
+      <w:start w:val="1"/>
+      <w:numFmt w:val="decimal"/>
+      <w:lvlText w:val="%7."/>
+      <w:lvlJc w:val="left"/>
+      <w:pPr>
+        <w:ind w:left="5040" w:hanging="360"/>
+      </w:pPr>
+    </w:lvl>
+    <w:lvl w:ilvl="7" w:tplc="04090019" w:tentative="1">
+      <w:start w:val="1"/>
+      <w:numFmt w:val="lowerLetter"/>
+      <w:lvlText w:val="%8."/>
+      <w:lvlJc w:val="left"/>
+      <w:pPr>
+        <w:ind w:left="5760" w:hanging="360"/>
+      </w:pPr>
+    </w:lvl>
+    <w:lvl w:ilvl="8" w:tplc="0409001B" w:tentative="1">
+      <w:start w:val="1"/>
+      <w:numFmt w:val="lowerRoman"/>
+      <w:lvlText w:val="%9."/>
+      <w:lvlJc w:val="right"/>
+      <w:pPr>
+        <w:ind w:left="6480" w:hanging="180"/>
+      </w:pPr>
+    </w:lvl>
+  </w:abstractNum>
+  <w:abstractNum w:abstractNumId="8" w15:restartNumberingAfterBreak="0">
+    <w:nsid w:val="50E063E0"/>
+    <w:multiLevelType w:val="hybridMultilevel"/>
+    <w:tmpl w:val="CAD6FF24"/>
+    <w:lvl w:ilvl="0" w:tplc="0409000F">
+      <w:start w:val="1"/>
+      <w:numFmt w:val="decimal"/>
+      <w:lvlText w:val="%1."/>
+      <w:lvlJc w:val="left"/>
+      <w:pPr>
+        <w:ind w:left="720" w:hanging="360"/>
+      </w:pPr>
+      <w:rPr>
+        <w:rFonts w:hint="default"/>
+      </w:rPr>
+    </w:lvl>
+    <w:lvl w:ilvl="1" w:tplc="04090019" w:tentative="1">
+      <w:start w:val="1"/>
+      <w:numFmt w:val="lowerLetter"/>
+      <w:lvlText w:val="%2."/>
+      <w:lvlJc w:val="left"/>
+      <w:pPr>
+        <w:ind w:left="1440" w:hanging="360"/>
+      </w:pPr>
+    </w:lvl>
+    <w:lvl w:ilvl="2" w:tplc="0409001B" w:tentative="1">
+      <w:start w:val="1"/>
+      <w:numFmt w:val="lowerRoman"/>
+      <w:lvlText w:val="%3."/>
+      <w:lvlJc w:val="right"/>
+      <w:pPr>
+        <w:ind w:left="2160" w:hanging="180"/>
+      </w:pPr>
+    </w:lvl>
+    <w:lvl w:ilvl="3" w:tplc="0409000F" w:tentative="1">
+      <w:start w:val="1"/>
+      <w:numFmt w:val="decimal"/>
+      <w:lvlText w:val="%4."/>
+      <w:lvlJc w:val="left"/>
+      <w:pPr>
+        <w:ind w:left="2880" w:hanging="360"/>
+      </w:pPr>
+    </w:lvl>
+    <w:lvl w:ilvl="4" w:tplc="04090019" w:tentative="1">
+      <w:start w:val="1"/>
+      <w:numFmt w:val="lowerLetter"/>
+      <w:lvlText w:val="%5."/>
+      <w:lvlJc w:val="left"/>
+      <w:pPr>
+        <w:ind w:left="3600" w:hanging="360"/>
+      </w:pPr>
+    </w:lvl>
+    <w:lvl w:ilvl="5" w:tplc="0409001B" w:tentative="1">
+      <w:start w:val="1"/>
+      <w:numFmt w:val="lowerRoman"/>
+      <w:lvlText w:val="%6."/>
+      <w:lvlJc w:val="right"/>
+      <w:pPr>
+        <w:ind w:left="4320" w:hanging="180"/>
+      </w:pPr>
+    </w:lvl>
+    <w:lvl w:ilvl="6" w:tplc="0409000F" w:tentative="1">
+      <w:start w:val="1"/>
+      <w:numFmt w:val="decimal"/>
+      <w:lvlText w:val="%7."/>
+      <w:lvlJc w:val="left"/>
+      <w:pPr>
+        <w:ind w:left="5040" w:hanging="360"/>
+      </w:pPr>
+    </w:lvl>
+    <w:lvl w:ilvl="7" w:tplc="04090019" w:tentative="1">
+      <w:start w:val="1"/>
+      <w:numFmt w:val="lowerLetter"/>
+      <w:lvlText w:val="%8."/>
+      <w:lvlJc w:val="left"/>
+      <w:pPr>
+        <w:ind w:left="5760" w:hanging="360"/>
+      </w:pPr>
+    </w:lvl>
+    <w:lvl w:ilvl="8" w:tplc="0409001B" w:tentative="1">
+      <w:start w:val="1"/>
+      <w:numFmt w:val="lowerRoman"/>
+      <w:lvlText w:val="%9."/>
+      <w:lvlJc w:val="right"/>
+      <w:pPr>
+        <w:ind w:left="6480" w:hanging="180"/>
+      </w:pPr>
+    </w:lvl>
+  </w:abstractNum>
+  <w:abstractNum w:abstractNumId="9" w15:restartNumberingAfterBreak="0">
+    <w:nsid w:val="64391A65"/>
+    <w:multiLevelType w:val="hybridMultilevel"/>
+    <w:tmpl w:val="49769E4C"/>
+    <w:lvl w:ilvl="0" w:tplc="9A24EC8C">
+      <w:start w:val="17"/>
+      <w:numFmt w:val="decimal"/>
+      <w:lvlText w:val="%1"/>
+      <w:lvlJc w:val="left"/>
+      <w:pPr>
+        <w:ind w:left="720" w:hanging="360"/>
+      </w:pPr>
+      <w:rPr>
+        <w:rFonts w:hint="default"/>
+      </w:rPr>
+    </w:lvl>
+    <w:lvl w:ilvl="1" w:tplc="04090019" w:tentative="1">
+      <w:start w:val="1"/>
+      <w:numFmt w:val="lowerLetter"/>
+      <w:lvlText w:val="%2."/>
+      <w:lvlJc w:val="left"/>
+      <w:pPr>
+        <w:ind w:left="1440" w:hanging="360"/>
+      </w:pPr>
+    </w:lvl>
+    <w:lvl w:ilvl="2" w:tplc="0409001B" w:tentative="1">
+      <w:start w:val="1"/>
+      <w:numFmt w:val="lowerRoman"/>
+      <w:lvlText w:val="%3."/>
+      <w:lvlJc w:val="right"/>
+      <w:pPr>
+        <w:ind w:left="2160" w:hanging="180"/>
+      </w:pPr>
+    </w:lvl>
+    <w:lvl w:ilvl="3" w:tplc="0409000F" w:tentative="1">
+      <w:start w:val="1"/>
+      <w:numFmt w:val="decimal"/>
+      <w:lvlText w:val="%4."/>
+      <w:lvlJc w:val="left"/>
+      <w:pPr>
+        <w:ind w:left="2880" w:hanging="360"/>
+      </w:pPr>
+    </w:lvl>
+    <w:lvl w:ilvl="4" w:tplc="04090019" w:tentative="1">
+      <w:start w:val="1"/>
+      <w:numFmt w:val="lowerLetter"/>
+      <w:lvlText w:val="%5."/>
+      <w:lvlJc w:val="left"/>
+      <w:pPr>
+        <w:ind w:left="3600" w:hanging="360"/>
+      </w:pPr>
+    </w:lvl>
+    <w:lvl w:ilvl="5" w:tplc="0409001B" w:tentative="1">
+      <w:start w:val="1"/>
+      <w:numFmt w:val="lowerRoman"/>
+      <w:lvlText w:val="%6."/>
+      <w:lvlJc w:val="right"/>
+      <w:pPr>
+        <w:ind w:left="4320" w:hanging="180"/>
+      </w:pPr>
+    </w:lvl>
+    <w:lvl w:ilvl="6" w:tplc="0409000F" w:tentative="1">
+      <w:start w:val="1"/>
+      <w:numFmt w:val="decimal"/>
+      <w:lvlText w:val="%7."/>
+      <w:lvlJc w:val="left"/>
+      <w:pPr>
+        <w:ind w:left="5040" w:hanging="360"/>
+      </w:pPr>
+    </w:lvl>
+    <w:lvl w:ilvl="7" w:tplc="04090019" w:tentative="1">
+      <w:start w:val="1"/>
+      <w:numFmt w:val="lowerLetter"/>
+      <w:lvlText w:val="%8."/>
+      <w:lvlJc w:val="left"/>
+      <w:pPr>
+        <w:ind w:left="5760" w:hanging="360"/>
+      </w:pPr>
+    </w:lvl>
+    <w:lvl w:ilvl="8" w:tplc="0409001B" w:tentative="1">
+      <w:start w:val="1"/>
+      <w:numFmt w:val="lowerRoman"/>
+      <w:lvlText w:val="%9."/>
+      <w:lvlJc w:val="right"/>
+      <w:pPr>
+        <w:ind w:left="6480" w:hanging="180"/>
+      </w:pPr>
+    </w:lvl>
+  </w:abstractNum>
   <w:num w:numId="1">
+    <w:abstractNumId w:val="3"/>
+  </w:num>
+  <w:num w:numId="2">
+    <w:abstractNumId w:val="8"/>
+  </w:num>
+  <w:num w:numId="3">
+    <w:abstractNumId w:val="6"/>
+  </w:num>
+  <w:num w:numId="4">
+    <w:abstractNumId w:val="2"/>
+  </w:num>
+  <w:num w:numId="5">
+    <w:abstractNumId w:val="9"/>
+  </w:num>
+  <w:num w:numId="6">
+    <w:abstractNumId w:val="7"/>
+  </w:num>
+  <w:num w:numId="7">
+    <w:abstractNumId w:val="4"/>
+  </w:num>
+  <w:num w:numId="8">
+    <w:abstractNumId w:val="1"/>
+  </w:num>
+  <w:num w:numId="9">
     <w:abstractNumId w:val="0"/>
+  </w:num>
+  <w:num w:numId="10">
+    <w:abstractNumId w:val="5"/>
   </w:num>
 </w:numbering>
 </file>
@@ -1187,17 +2279,18 @@
     <w:lsdException w:name="List Table 6 Colorful Accent 6" w:uiPriority="51"/>
     <w:lsdException w:name="List Table 7 Colorful Accent 6" w:uiPriority="52"/>
   </w:latentStyles>
-  <w:style w:type="paragraph" w:default="1" w:styleId="a">
+  <w:style w:type="paragraph" w:default="1" w:styleId="Normal">
     <w:name w:val="Normal"/>
     <w:qFormat/>
     <w:rsid w:val="003101DF"/>
   </w:style>
-  <w:style w:type="character" w:default="1" w:styleId="a0">
+  <w:style w:type="character" w:default="1" w:styleId="DefaultParagraphFont">
     <w:name w:val="Default Paragraph Font"/>
     <w:uiPriority w:val="1"/>
+    <w:semiHidden/>
     <w:unhideWhenUsed/>
   </w:style>
-  <w:style w:type="table" w:default="1" w:styleId="a1">
+  <w:style w:type="table" w:default="1" w:styleId="TableNormal">
     <w:name w:val="Normal Table"/>
     <w:uiPriority w:val="99"/>
     <w:semiHidden/>
@@ -1212,16 +2305,16 @@
       </w:tblCellMar>
     </w:tblPr>
   </w:style>
-  <w:style w:type="numbering" w:default="1" w:styleId="a2">
+  <w:style w:type="numbering" w:default="1" w:styleId="NoList">
     <w:name w:val="No List"/>
     <w:uiPriority w:val="99"/>
     <w:semiHidden/>
     <w:unhideWhenUsed/>
   </w:style>
-  <w:style w:type="paragraph" w:styleId="a3">
+  <w:style w:type="paragraph" w:styleId="Header">
     <w:name w:val="header"/>
-    <w:basedOn w:val="a"/>
-    <w:link w:val="Char"/>
+    <w:basedOn w:val="Normal"/>
+    <w:link w:val="HeaderChar"/>
     <w:uiPriority w:val="99"/>
     <w:unhideWhenUsed/>
     <w:rsid w:val="00A54750"/>
@@ -1233,17 +2326,17 @@
       <w:spacing w:after="0" w:line="240" w:lineRule="auto"/>
     </w:pPr>
   </w:style>
-  <w:style w:type="character" w:customStyle="1" w:styleId="Char">
-    <w:name w:val="머리글 Char"/>
-    <w:basedOn w:val="a0"/>
-    <w:link w:val="a3"/>
+  <w:style w:type="character" w:customStyle="1" w:styleId="HeaderChar">
+    <w:name w:val="Header Char"/>
+    <w:basedOn w:val="DefaultParagraphFont"/>
+    <w:link w:val="Header"/>
     <w:uiPriority w:val="99"/>
     <w:rsid w:val="00A54750"/>
   </w:style>
-  <w:style w:type="paragraph" w:styleId="a4">
+  <w:style w:type="paragraph" w:styleId="Footer">
     <w:name w:val="footer"/>
-    <w:basedOn w:val="a"/>
-    <w:link w:val="Char0"/>
+    <w:basedOn w:val="Normal"/>
+    <w:link w:val="FooterChar"/>
     <w:uiPriority w:val="99"/>
     <w:unhideWhenUsed/>
     <w:rsid w:val="00A54750"/>
@@ -1255,16 +2348,16 @@
       <w:spacing w:after="0" w:line="240" w:lineRule="auto"/>
     </w:pPr>
   </w:style>
-  <w:style w:type="character" w:customStyle="1" w:styleId="Char0">
-    <w:name w:val="바닥글 Char"/>
-    <w:basedOn w:val="a0"/>
-    <w:link w:val="a4"/>
+  <w:style w:type="character" w:customStyle="1" w:styleId="FooterChar">
+    <w:name w:val="Footer Char"/>
+    <w:basedOn w:val="DefaultParagraphFont"/>
+    <w:link w:val="Footer"/>
     <w:uiPriority w:val="99"/>
     <w:rsid w:val="00A54750"/>
   </w:style>
-  <w:style w:type="table" w:styleId="a5">
+  <w:style w:type="table" w:styleId="TableGrid">
     <w:name w:val="Table Grid"/>
-    <w:basedOn w:val="a1"/>
+    <w:basedOn w:val="TableNormal"/>
     <w:uiPriority w:val="39"/>
     <w:rsid w:val="001F53B6"/>
     <w:pPr>
@@ -1281,9 +2374,9 @@
       </w:tblBorders>
     </w:tblPr>
   </w:style>
-  <w:style w:type="paragraph" w:styleId="a6">
+  <w:style w:type="paragraph" w:styleId="ListParagraph">
     <w:name w:val="List Paragraph"/>
-    <w:basedOn w:val="a"/>
+    <w:basedOn w:val="Normal"/>
     <w:uiPriority w:val="34"/>
     <w:qFormat/>
     <w:rsid w:val="00E80788"/>

</xml_diff>